<commit_message>
Updated units and clarified some of the calculations
Inputs and outputs are the same for defined and dynamic populations now. Made some headway in understanding the units.
</commit_message>
<xml_diff>
--- a/docs/LANDIS-II Biomass Browse v1.1 User Guide.docx
+++ b/docs/LANDIS-II Biomass Browse v1.1 User Guide.docx
@@ -236,7 +236,7 @@
           <w:rFonts w:ascii="Times New Roman" w:hAnsi="Times New Roman" w:cs="Times New Roman"/>
           <w:noProof/>
         </w:rPr>
-        <w:t>December 27, 2021</w:t>
+        <w:t>February 22, 2022</w:t>
       </w:r>
       <w:r>
         <w:rPr>
@@ -9371,27 +9371,14 @@
       <w:r>
         <w:t xml:space="preserve">Figure </w:t>
       </w:r>
-      <w:r>
-        <w:fldChar w:fldCharType="begin"/>
-      </w:r>
-      <w:r>
-        <w:instrText xml:space="preserve"> SEQ Figure \* ARABIC </w:instrText>
-      </w:r>
-      <w:r>
-        <w:fldChar w:fldCharType="separate"/>
-      </w:r>
-      <w:r>
-        <w:rPr>
-          <w:noProof/>
-        </w:rPr>
-        <w:t>1</w:t>
-      </w:r>
-      <w:r>
-        <w:rPr>
-          <w:noProof/>
-        </w:rPr>
-        <w:fldChar w:fldCharType="end"/>
-      </w:r>
+      <w:fldSimple w:instr=" SEQ Figure \* ARABIC ">
+        <w:r>
+          <w:rPr>
+            <w:noProof/>
+          </w:rPr>
+          <w:t>1</w:t>
+        </w:r>
+      </w:fldSimple>
       <w:r>
         <w:t xml:space="preserve">. </w:t>
       </w:r>
@@ -11336,7 +11323,23 @@
           <w:sz w:val="22"/>
           <w:szCs w:val="22"/>
         </w:rPr>
-        <w:t xml:space="preserve">Available forage biomass is calculated as the annual growth allocated to stems and twigs. Browsing herbivores typically remove leaf material from deciduous trees during summer and remove stem material from deciduous trees during winter. They also tend to avoid browsing conifers during the </w:t>
+        <w:t xml:space="preserve">Available forage biomass is calculated as the annual growth </w:t>
+      </w:r>
+      <w:ins w:id="29" w:author="Samuel Walker Flake" w:date="2022-02-22T17:24:00Z">
+        <w:r>
+          <w:rPr>
+            <w:sz w:val="22"/>
+            <w:szCs w:val="22"/>
+          </w:rPr>
+          <w:t xml:space="preserve">(ANPP) </w:t>
+        </w:r>
+      </w:ins>
+      <w:r>
+        <w:rPr>
+          <w:sz w:val="22"/>
+          <w:szCs w:val="22"/>
+        </w:rPr>
+        <w:t xml:space="preserve">allocated to stems and twigs. Browsing herbivores typically remove leaf material from deciduous trees during summer and remove stem material from deciduous trees during winter. They also tend to avoid browsing conifers during the </w:t>
       </w:r>
       <w:proofErr w:type="gramStart"/>
       <w:r>
@@ -11519,7 +11522,7 @@
         </w:rPr>
         <w:t xml:space="preserve">  The user can supply a different proportion of </w:t>
       </w:r>
-      <w:commentRangeStart w:id="29"/>
+      <w:commentRangeStart w:id="30"/>
       <w:r>
         <w:rPr>
           <w:sz w:val="22"/>
@@ -11527,12 +11530,12 @@
         </w:rPr>
         <w:t xml:space="preserve">ANPP </w:t>
       </w:r>
-      <w:commentRangeEnd w:id="29"/>
+      <w:commentRangeEnd w:id="30"/>
       <w:r>
         <w:rPr>
           <w:rStyle w:val="CommentReference"/>
         </w:rPr>
-        <w:commentReference w:id="29"/>
+        <w:commentReference w:id="30"/>
       </w:r>
       <w:r>
         <w:rPr>
@@ -11541,6 +11544,7 @@
         </w:rPr>
         <w:t>(</w:t>
       </w:r>
+      <w:commentRangeStart w:id="31"/>
       <w:r>
         <w:rPr>
           <w:sz w:val="22"/>
@@ -11582,6 +11586,13 @@
         </w:rPr>
         <w:fldChar w:fldCharType="end"/>
       </w:r>
+      <w:commentRangeEnd w:id="31"/>
+      <w:r>
+        <w:rPr>
+          <w:rStyle w:val="CommentReference"/>
+        </w:rPr>
+        <w:commentReference w:id="31"/>
+      </w:r>
       <w:r>
         <w:rPr>
           <w:sz w:val="22"/>
@@ -11638,20 +11649,81 @@
           <w:sz w:val="22"/>
           <w:szCs w:val="22"/>
         </w:rPr>
-        <w:t xml:space="preserve"> material during the first year of growth (cohort age = 1). </w:t>
+        <w:t xml:space="preserve"> material during the first year of growth (cohort age = 1)</w:t>
+      </w:r>
+      <w:ins w:id="32" w:author="Samuel Walker Flake" w:date="2022-02-22T17:25:00Z">
+        <w:r>
+          <w:rPr>
+            <w:sz w:val="22"/>
+            <w:szCs w:val="22"/>
+          </w:rPr>
+          <w:t xml:space="preserve"> by specifying the input parameter</w:t>
+        </w:r>
+      </w:ins>
+      <w:ins w:id="33" w:author="Samuel Walker Flake" w:date="2022-02-22T17:28:00Z">
+        <w:r>
+          <w:rPr>
+            <w:sz w:val="22"/>
+            <w:szCs w:val="22"/>
+          </w:rPr>
+          <w:t xml:space="preserve"> Use Initial Biomass as Forage</w:t>
+        </w:r>
+      </w:ins>
+      <w:ins w:id="34" w:author="Samuel Walker Flake" w:date="2022-02-22T17:27:00Z">
+        <w:r>
+          <w:rPr>
+            <w:sz w:val="22"/>
+            <w:szCs w:val="22"/>
+          </w:rPr>
+          <w:t xml:space="preserve"> </w:t>
+        </w:r>
+      </w:ins>
+      <w:ins w:id="35" w:author="Samuel Walker Flake" w:date="2022-02-22T17:28:00Z">
+        <w:r>
+          <w:rPr>
+            <w:sz w:val="22"/>
+            <w:szCs w:val="22"/>
+          </w:rPr>
+          <w:t>(</w:t>
+        </w:r>
+      </w:ins>
+      <w:ins w:id="36" w:author="Samuel Walker Flake" w:date="2022-02-22T17:27:00Z">
+        <w:r>
+          <w:rPr>
+            <w:sz w:val="22"/>
+            <w:szCs w:val="22"/>
+          </w:rPr>
+          <w:t>4.2.14</w:t>
+        </w:r>
+      </w:ins>
+      <w:ins w:id="37" w:author="Samuel Walker Flake" w:date="2022-02-22T17:28:00Z">
+        <w:r>
+          <w:rPr>
+            <w:sz w:val="22"/>
+            <w:szCs w:val="22"/>
+          </w:rPr>
+          <w:t>)</w:t>
+        </w:r>
+      </w:ins>
+      <w:r>
+        <w:rPr>
+          <w:sz w:val="22"/>
+          <w:szCs w:val="22"/>
+        </w:rPr>
+        <w:t xml:space="preserve">. </w:t>
       </w:r>
     </w:p>
     <w:p>
       <w:pPr>
         <w:pStyle w:val="Heading2"/>
       </w:pPr>
-      <w:bookmarkStart w:id="30" w:name="_Ref411409054"/>
-      <w:bookmarkStart w:id="31" w:name="_Toc426028073"/>
+      <w:bookmarkStart w:id="38" w:name="_Ref411409054"/>
+      <w:bookmarkStart w:id="39" w:name="_Toc426028073"/>
       <w:r>
         <w:t>Population Zones</w:t>
       </w:r>
-      <w:bookmarkEnd w:id="30"/>
-      <w:bookmarkEnd w:id="31"/>
+      <w:bookmarkEnd w:id="38"/>
+      <w:bookmarkEnd w:id="39"/>
     </w:p>
     <w:p>
       <w:pPr>
@@ -11702,16 +11774,16 @@
       <w:pPr>
         <w:pStyle w:val="Heading2"/>
       </w:pPr>
-      <w:bookmarkStart w:id="32" w:name="_Ref411412152"/>
-      <w:bookmarkStart w:id="33" w:name="_Toc426028074"/>
+      <w:bookmarkStart w:id="40" w:name="_Ref411412152"/>
+      <w:bookmarkStart w:id="41" w:name="_Toc426028074"/>
       <w:r>
         <w:t xml:space="preserve">Site </w:t>
       </w:r>
       <w:r>
         <w:t>Forage Quantity</w:t>
       </w:r>
-      <w:bookmarkEnd w:id="32"/>
-      <w:bookmarkEnd w:id="33"/>
+      <w:bookmarkEnd w:id="40"/>
+      <w:bookmarkEnd w:id="41"/>
     </w:p>
     <w:p>
       <w:pPr>
@@ -11881,11 +11953,11 @@
       <w:pPr>
         <w:pStyle w:val="Heading3"/>
       </w:pPr>
-      <w:bookmarkStart w:id="34" w:name="_Toc426028075"/>
+      <w:bookmarkStart w:id="42" w:name="_Toc426028075"/>
       <w:r>
         <w:t>Zone Forage Quantity</w:t>
       </w:r>
-      <w:bookmarkEnd w:id="34"/>
+      <w:bookmarkEnd w:id="42"/>
     </w:p>
     <w:p>
       <w:pPr>
@@ -12111,14 +12183,14 @@
           <w:rFonts w:eastAsiaTheme="minorEastAsia"/>
         </w:rPr>
       </w:pPr>
-      <w:bookmarkStart w:id="35" w:name="_Toc426028076"/>
+      <w:bookmarkStart w:id="43" w:name="_Toc426028076"/>
       <w:r>
         <w:rPr>
           <w:rFonts w:eastAsiaTheme="minorEastAsia"/>
         </w:rPr>
         <w:t>Rescaled Forage Quantity</w:t>
       </w:r>
-      <w:bookmarkEnd w:id="35"/>
+      <w:bookmarkEnd w:id="43"/>
     </w:p>
     <w:p>
       <w:pPr>
@@ -12459,13 +12531,13 @@
       <w:pPr>
         <w:pStyle w:val="Heading2"/>
       </w:pPr>
-      <w:bookmarkStart w:id="36" w:name="_Ref411410949"/>
-      <w:bookmarkStart w:id="37" w:name="_Toc426028077"/>
+      <w:bookmarkStart w:id="44" w:name="_Ref411410949"/>
+      <w:bookmarkStart w:id="45" w:name="_Toc426028077"/>
       <w:r>
         <w:t>Site Preference</w:t>
       </w:r>
-      <w:bookmarkEnd w:id="36"/>
-      <w:bookmarkEnd w:id="37"/>
+      <w:bookmarkEnd w:id="44"/>
+      <w:bookmarkEnd w:id="45"/>
     </w:p>
     <w:p>
       <w:pPr>
@@ -12747,13 +12819,13 @@
       <w:pPr>
         <w:pStyle w:val="Heading2"/>
       </w:pPr>
-      <w:bookmarkStart w:id="38" w:name="_Ref411411422"/>
-      <w:bookmarkStart w:id="39" w:name="_Toc426028078"/>
+      <w:bookmarkStart w:id="46" w:name="_Ref411411422"/>
+      <w:bookmarkStart w:id="47" w:name="_Toc426028078"/>
       <w:r>
         <w:t>Habitat Suitability Index</w:t>
       </w:r>
-      <w:bookmarkEnd w:id="38"/>
-      <w:bookmarkEnd w:id="39"/>
+      <w:bookmarkEnd w:id="46"/>
+      <w:bookmarkEnd w:id="47"/>
     </w:p>
     <w:p>
       <w:pPr>
@@ -12893,7 +12965,7 @@
         </w:rPr>
         <w:t xml:space="preserve">B) neighborhood average of </w:t>
       </w:r>
-      <w:commentRangeStart w:id="40"/>
+      <w:commentRangeStart w:id="48"/>
       <w:r>
         <w:rPr>
           <w:sz w:val="22"/>
@@ -12901,12 +12973,12 @@
         </w:rPr>
         <w:t xml:space="preserve">site preference </w:t>
       </w:r>
-      <w:commentRangeEnd w:id="40"/>
+      <w:commentRangeEnd w:id="48"/>
       <w:r>
         <w:rPr>
           <w:rStyle w:val="CommentReference"/>
         </w:rPr>
-        <w:commentReference w:id="40"/>
+        <w:commentReference w:id="48"/>
       </w:r>
       <w:r>
         <w:rPr>
@@ -13020,7 +13092,7 @@
           <w:szCs w:val="22"/>
         </w:rPr>
       </w:pPr>
-      <w:bookmarkStart w:id="41" w:name="_Toc426028079"/>
+      <w:bookmarkStart w:id="49" w:name="_Toc426028079"/>
       <w:r>
         <w:rPr>
           <w:rFonts w:ascii="Times New Roman" w:hAnsi="Times New Roman" w:cs="Times New Roman"/>
@@ -13060,7 +13132,7 @@
         </w:rPr>
         <w:t>Rescaled HSI</w:t>
       </w:r>
-      <w:bookmarkEnd w:id="41"/>
+      <w:bookmarkEnd w:id="49"/>
     </w:p>
     <w:p>
       <w:pPr>
@@ -13300,7 +13372,7 @@
       <w:pPr>
         <w:pStyle w:val="Heading2"/>
       </w:pPr>
-      <w:bookmarkStart w:id="42" w:name="_Toc426028080"/>
+      <w:bookmarkStart w:id="50" w:name="_Toc426028080"/>
       <w:r>
         <w:t>Browser</w:t>
       </w:r>
@@ -13313,7 +13385,7 @@
       <w:r>
         <w:t>Density</w:t>
       </w:r>
-      <w:bookmarkEnd w:id="42"/>
+      <w:bookmarkEnd w:id="50"/>
       <w:r>
         <w:t xml:space="preserve"> </w:t>
       </w:r>
@@ -13790,8 +13862,8 @@
       <w:pPr>
         <w:pStyle w:val="Heading3"/>
       </w:pPr>
-      <w:bookmarkStart w:id="43" w:name="_Ref411409447"/>
-      <w:bookmarkStart w:id="44" w:name="_Toc426028081"/>
+      <w:bookmarkStart w:id="51" w:name="_Ref411409447"/>
+      <w:bookmarkStart w:id="52" w:name="_Toc426028081"/>
       <w:r>
         <w:t>Density Option 1:</w:t>
       </w:r>
@@ -13804,23 +13876,23 @@
       <w:r>
         <w:t>Density Index (</w:t>
       </w:r>
-      <w:commentRangeStart w:id="45"/>
+      <w:commentRangeStart w:id="53"/>
       <w:r>
         <w:t>BDI</w:t>
       </w:r>
-      <w:commentRangeEnd w:id="45"/>
+      <w:commentRangeEnd w:id="53"/>
       <w:r>
         <w:rPr>
           <w:rStyle w:val="CommentReference"/>
           <w:rFonts w:asciiTheme="minorHAnsi" w:hAnsiTheme="minorHAnsi" w:cstheme="minorBidi"/>
         </w:rPr>
-        <w:commentReference w:id="45"/>
+        <w:commentReference w:id="53"/>
       </w:r>
       <w:r>
         <w:t>)</w:t>
       </w:r>
-      <w:bookmarkEnd w:id="43"/>
-      <w:bookmarkEnd w:id="44"/>
+      <w:bookmarkEnd w:id="51"/>
+      <w:bookmarkEnd w:id="52"/>
     </w:p>
     <w:p>
       <w:pPr>
@@ -13949,7 +14021,7 @@
         </w:rPr>
         <w:t xml:space="preserve"> </w:t>
       </w:r>
-      <w:commentRangeStart w:id="46"/>
+      <w:commentRangeStart w:id="54"/>
       <w:r>
         <w:rPr>
           <w:sz w:val="22"/>
@@ -13971,13 +14043,13 @@
         </w:rPr>
         <w:t xml:space="preserve"> zones exist within the simulation area the user has the option to ‘smooth’ the distribution of BDI using a moving window average of the BDI values.</w:t>
       </w:r>
-      <w:commentRangeEnd w:id="46"/>
+      <w:commentRangeEnd w:id="54"/>
       <w:r>
         <w:rPr>
           <w:rStyle w:val="CommentReference"/>
           <w:rFonts w:asciiTheme="minorHAnsi" w:hAnsiTheme="minorHAnsi" w:cstheme="minorBidi"/>
         </w:rPr>
-        <w:commentReference w:id="46"/>
+        <w:commentReference w:id="54"/>
       </w:r>
       <w:r>
         <w:rPr>
@@ -14036,8 +14108,8 @@
       <w:pPr>
         <w:pStyle w:val="Heading3"/>
       </w:pPr>
-      <w:bookmarkStart w:id="47" w:name="_Ref411412284"/>
-      <w:bookmarkStart w:id="48" w:name="_Toc426028082"/>
+      <w:bookmarkStart w:id="55" w:name="_Ref411412284"/>
+      <w:bookmarkStart w:id="56" w:name="_Toc426028082"/>
       <w:r>
         <w:lastRenderedPageBreak/>
         <w:t xml:space="preserve">Site Browse </w:t>
@@ -14048,8 +14120,8 @@
       <w:r>
         <w:t>(SBI)</w:t>
       </w:r>
-      <w:bookmarkEnd w:id="47"/>
-      <w:bookmarkEnd w:id="48"/>
+      <w:bookmarkEnd w:id="55"/>
+      <w:bookmarkEnd w:id="56"/>
     </w:p>
     <w:p>
       <w:pPr>
@@ -14847,16 +14919,16 @@
       <w:pPr>
         <w:pStyle w:val="Heading3"/>
       </w:pPr>
-      <w:bookmarkStart w:id="49" w:name="_Ref411409435"/>
-      <w:bookmarkStart w:id="50" w:name="_Toc426028083"/>
+      <w:bookmarkStart w:id="57" w:name="_Ref411409435"/>
+      <w:bookmarkStart w:id="58" w:name="_Toc426028083"/>
       <w:r>
         <w:t xml:space="preserve">Density Option 2: </w:t>
       </w:r>
       <w:r>
         <w:t>Dynamic Browser Population (DBP)</w:t>
       </w:r>
-      <w:bookmarkEnd w:id="49"/>
-      <w:bookmarkEnd w:id="50"/>
+      <w:bookmarkEnd w:id="57"/>
+      <w:bookmarkEnd w:id="58"/>
     </w:p>
     <w:p>
       <w:pPr>
@@ -15079,7 +15151,7 @@
         </w:rPr>
         <w:t xml:space="preserve"> harvest, stochastic mortality, and predation). </w:t>
       </w:r>
-      <w:commentRangeStart w:id="51"/>
+      <w:commentRangeStart w:id="59"/>
       <w:r>
         <w:rPr>
           <w:sz w:val="22"/>
@@ -15099,26 +15171,51 @@
           <w:sz w:val="22"/>
           <w:szCs w:val="22"/>
         </w:rPr>
-        <w:t xml:space="preserve">parameter estimates for population growth and mortality factors using mean estimates and normal distributions. </w:t>
-      </w:r>
-      <w:commentRangeEnd w:id="51"/>
+        <w:t xml:space="preserve">parameter estimates for population growth and mortality factors </w:t>
+      </w:r>
+      <w:del w:id="60" w:author="Samuel Walker Flake" w:date="2022-02-22T17:26:00Z">
+        <w:r>
+          <w:rPr>
+            <w:sz w:val="22"/>
+            <w:szCs w:val="22"/>
+          </w:rPr>
+          <w:delText>using mean estimates and normal distributions</w:delText>
+        </w:r>
+      </w:del>
+      <w:ins w:id="61" w:author="Samuel Walker Flake" w:date="2022-02-22T17:26:00Z">
+        <w:r>
+          <w:rPr>
+            <w:sz w:val="22"/>
+            <w:szCs w:val="22"/>
+          </w:rPr>
+          <w:t>assuming a uniform distribution of potential values between minimum and maximum</w:t>
+        </w:r>
+      </w:ins>
+      <w:r>
+        <w:rPr>
+          <w:sz w:val="22"/>
+          <w:szCs w:val="22"/>
+        </w:rPr>
+        <w:t xml:space="preserve">. </w:t>
+      </w:r>
+      <w:commentRangeEnd w:id="59"/>
       <w:r>
         <w:rPr>
           <w:rStyle w:val="CommentReference"/>
           <w:rFonts w:asciiTheme="minorHAnsi" w:hAnsiTheme="minorHAnsi" w:cstheme="minorBidi"/>
         </w:rPr>
-        <w:commentReference w:id="51"/>
+        <w:commentReference w:id="59"/>
       </w:r>
     </w:p>
     <w:p>
       <w:pPr>
         <w:pStyle w:val="Heading4"/>
       </w:pPr>
-      <w:bookmarkStart w:id="52" w:name="_Toc426028084"/>
+      <w:bookmarkStart w:id="62" w:name="_Toc426028084"/>
       <w:r>
         <w:t>Calculate Zone Carrying Capacity</w:t>
       </w:r>
-      <w:bookmarkEnd w:id="52"/>
+      <w:bookmarkEnd w:id="62"/>
     </w:p>
     <w:p>
       <w:pPr>
@@ -15154,7 +15251,7 @@
           <w:sz w:val="22"/>
           <w:szCs w:val="22"/>
         </w:rPr>
-        <w:t xml:space="preserve">as the forage quantity available across the landscape in relation to the annual intake rate of the population. The total available forage in the population zone is calculated as the </w:t>
+        <w:t xml:space="preserve">as the forage quantity available across the landscape in relation to the annual intake rate of the </w:t>
       </w:r>
       <w:r>
         <w:rPr>
@@ -15162,18 +15259,18 @@
           <w:szCs w:val="22"/>
         </w:rPr>
         <w:lastRenderedPageBreak/>
-        <w:t xml:space="preserve">sum of site forage quantity across all sites in the zone (2.4.1). Zone carrying capacity is determined by dividing the total forage quantity by the annual consumption rate for the browser population, which is supplied by the user. </w:t>
+        <w:t xml:space="preserve">population. The total available forage in the population zone is calculated as the sum of site forage quantity across all sites in the zone (2.4.1). Zone carrying capacity is determined by dividing the total forage quantity by the annual consumption rate for the browser population, which is supplied by the user. </w:t>
       </w:r>
     </w:p>
     <w:p>
       <w:pPr>
         <w:pStyle w:val="Heading4"/>
       </w:pPr>
-      <w:bookmarkStart w:id="53" w:name="_Toc426028085"/>
+      <w:bookmarkStart w:id="63" w:name="_Toc426028085"/>
       <w:r>
         <w:t>Calculate Browser Population</w:t>
       </w:r>
-      <w:bookmarkEnd w:id="53"/>
+      <w:bookmarkEnd w:id="63"/>
     </w:p>
     <w:p>
       <w:pPr>
@@ -15846,14 +15943,14 @@
         </w:rPr>
         <w:t xml:space="preserve"> </w:t>
       </w:r>
-      <w:commentRangeStart w:id="54"/>
-      <w:commentRangeEnd w:id="54"/>
+      <w:commentRangeStart w:id="64"/>
+      <w:commentRangeEnd w:id="64"/>
       <w:r>
         <w:rPr>
           <w:rStyle w:val="CommentReference"/>
           <w:rFonts w:asciiTheme="minorHAnsi" w:hAnsiTheme="minorHAnsi" w:cstheme="minorBidi"/>
         </w:rPr>
-        <w:commentReference w:id="54"/>
+        <w:commentReference w:id="64"/>
       </w:r>
       <m:oMath>
         <m:r>
@@ -16032,13 +16129,13 @@
       <w:pPr>
         <w:pStyle w:val="Heading4"/>
       </w:pPr>
-      <w:bookmarkStart w:id="55" w:name="_Ref411412289"/>
-      <w:bookmarkStart w:id="56" w:name="_Toc426028086"/>
+      <w:bookmarkStart w:id="65" w:name="_Ref411412289"/>
+      <w:bookmarkStart w:id="66" w:name="_Toc426028086"/>
       <w:r>
         <w:t>Calculate Site Population Index</w:t>
       </w:r>
-      <w:bookmarkEnd w:id="55"/>
-      <w:bookmarkEnd w:id="56"/>
+      <w:bookmarkEnd w:id="65"/>
+      <w:bookmarkEnd w:id="66"/>
     </w:p>
     <w:p>
       <w:pPr>
@@ -16873,13 +16970,13 @@
       <w:pPr>
         <w:pStyle w:val="Heading2"/>
       </w:pPr>
-      <w:bookmarkStart w:id="57" w:name="_Ref411412340"/>
-      <w:bookmarkStart w:id="58" w:name="_Toc426028087"/>
+      <w:bookmarkStart w:id="67" w:name="_Ref411412340"/>
+      <w:bookmarkStart w:id="68" w:name="_Toc426028087"/>
       <w:r>
         <w:t>Site Browse Consumption</w:t>
       </w:r>
-      <w:bookmarkEnd w:id="57"/>
-      <w:bookmarkEnd w:id="58"/>
+      <w:bookmarkEnd w:id="67"/>
+      <w:bookmarkEnd w:id="68"/>
     </w:p>
     <w:p>
       <w:pPr>
@@ -16901,19 +16998,26 @@
           <w:sz w:val="22"/>
           <w:szCs w:val="22"/>
         </w:rPr>
-        <w:t>by the site population index (2.6.2.3) to calculate the total amount of forage to be removed.</w:t>
+        <w:t xml:space="preserve">by </w:t>
+      </w:r>
+      <w:r>
+        <w:rPr>
+          <w:sz w:val="22"/>
+          <w:szCs w:val="22"/>
+        </w:rPr>
+        <w:lastRenderedPageBreak/>
+        <w:t>the site population index (2.6.2.3) to calculate the total amount of forage to be removed.</w:t>
       </w:r>
     </w:p>
     <w:p>
       <w:pPr>
         <w:pStyle w:val="Heading2"/>
       </w:pPr>
-      <w:bookmarkStart w:id="59" w:name="_Toc426028088"/>
-      <w:r>
-        <w:lastRenderedPageBreak/>
+      <w:bookmarkStart w:id="69" w:name="_Toc426028088"/>
+      <w:r>
         <w:t>Cohort Damage</w:t>
       </w:r>
-      <w:bookmarkEnd w:id="59"/>
+      <w:bookmarkEnd w:id="69"/>
     </w:p>
     <w:p>
       <w:pPr>
@@ -17148,7 +17252,7 @@
         </w:rPr>
         <w:t xml:space="preserve">If browse removal using the defined target removal rates does not meet the required total amount of forage, then additional biomass is removed again starting with the most preferred species.  The biomass removal needed to meet the target is removed from the most preferred species until all </w:t>
       </w:r>
-      <w:commentRangeStart w:id="60"/>
+      <w:commentRangeStart w:id="70"/>
       <w:r>
         <w:rPr>
           <w:sz w:val="22"/>
@@ -17156,12 +17260,12 @@
         </w:rPr>
         <w:t xml:space="preserve">available biomass </w:t>
       </w:r>
-      <w:commentRangeEnd w:id="60"/>
+      <w:commentRangeEnd w:id="70"/>
       <w:r>
         <w:rPr>
           <w:rStyle w:val="CommentReference"/>
         </w:rPr>
-        <w:commentReference w:id="60"/>
+        <w:commentReference w:id="70"/>
       </w:r>
       <w:r>
         <w:rPr>
@@ -17205,8 +17309,8 @@
           <w:szCs w:val="22"/>
         </w:rPr>
       </w:pPr>
-      <w:commentRangeStart w:id="61"/>
-      <w:commentRangeStart w:id="62"/>
+      <w:commentRangeStart w:id="71"/>
+      <w:commentRangeStart w:id="72"/>
       <w:r>
         <w:rPr>
           <w:sz w:val="22"/>
@@ -17214,22 +17318,22 @@
         </w:rPr>
         <w:t xml:space="preserve">Example: </w:t>
       </w:r>
-      <w:commentRangeEnd w:id="61"/>
+      <w:commentRangeEnd w:id="71"/>
       <w:r>
         <w:rPr>
           <w:rStyle w:val="CommentReference"/>
           <w:rFonts w:asciiTheme="minorHAnsi" w:hAnsiTheme="minorHAnsi" w:cstheme="minorBidi"/>
         </w:rPr>
-        <w:commentReference w:id="61"/>
-      </w:r>
-      <w:commentRangeStart w:id="63"/>
-      <w:commentRangeEnd w:id="62"/>
+        <w:commentReference w:id="71"/>
+      </w:r>
+      <w:commentRangeStart w:id="73"/>
+      <w:commentRangeEnd w:id="72"/>
       <w:r>
         <w:rPr>
           <w:rStyle w:val="CommentReference"/>
           <w:rFonts w:asciiTheme="minorHAnsi" w:hAnsiTheme="minorHAnsi" w:cstheme="minorBidi"/>
         </w:rPr>
-        <w:commentReference w:id="62"/>
+        <w:commentReference w:id="72"/>
       </w:r>
       <w:r>
         <w:rPr>
@@ -17238,12 +17342,12 @@
         </w:rPr>
         <w:t>A</w:t>
       </w:r>
-      <w:commentRangeEnd w:id="63"/>
+      <w:commentRangeEnd w:id="73"/>
       <w:r>
         <w:rPr>
           <w:rStyle w:val="CommentReference"/>
         </w:rPr>
-        <w:commentReference w:id="63"/>
+        <w:commentReference w:id="73"/>
       </w:r>
       <w:r>
         <w:rPr>
@@ -17634,13 +17738,13 @@
       <w:pPr>
         <w:pStyle w:val="Heading2"/>
       </w:pPr>
-      <w:bookmarkStart w:id="64" w:name="_Ref411410814"/>
-      <w:bookmarkStart w:id="65" w:name="_Toc426028089"/>
+      <w:bookmarkStart w:id="74" w:name="_Ref411410814"/>
+      <w:bookmarkStart w:id="75" w:name="_Toc426028089"/>
       <w:r>
         <w:t>Browse Effect on Cohort Growth and Mortality</w:t>
       </w:r>
-      <w:bookmarkEnd w:id="64"/>
-      <w:bookmarkEnd w:id="65"/>
+      <w:bookmarkEnd w:id="74"/>
+      <w:bookmarkEnd w:id="75"/>
     </w:p>
     <w:p>
       <w:pPr>
@@ -19170,7 +19274,7 @@
         </w:rPr>
         <w:t xml:space="preserve">Seed </w:t>
       </w:r>
-      <w:commentRangeStart w:id="66"/>
+      <w:commentRangeStart w:id="76"/>
       <w:r>
         <w:rPr>
           <w:sz w:val="22"/>
@@ -19178,25 +19282,25 @@
         </w:rPr>
         <w:t>predation</w:t>
       </w:r>
-      <w:commentRangeEnd w:id="66"/>
+      <w:commentRangeEnd w:id="76"/>
       <w:r>
         <w:rPr>
           <w:rStyle w:val="CommentReference"/>
           <w:rFonts w:asciiTheme="minorHAnsi" w:hAnsiTheme="minorHAnsi" w:cstheme="minorBidi"/>
         </w:rPr>
-        <w:commentReference w:id="66"/>
+        <w:commentReference w:id="76"/>
       </w:r>
     </w:p>
     <w:p>
       <w:pPr>
         <w:pStyle w:val="Heading2"/>
       </w:pPr>
-      <w:bookmarkStart w:id="67" w:name="_Toc426028090"/>
+      <w:bookmarkStart w:id="77" w:name="_Toc426028090"/>
       <w:r>
         <w:lastRenderedPageBreak/>
         <w:t>Literature Cited</w:t>
       </w:r>
-      <w:bookmarkEnd w:id="67"/>
+      <w:bookmarkEnd w:id="77"/>
     </w:p>
     <w:p>
       <w:pPr>
@@ -20370,8 +20474,8 @@
           <w:b/>
         </w:rPr>
       </w:pPr>
-      <w:bookmarkStart w:id="68" w:name="_Toc426028091"/>
-      <w:bookmarkStart w:id="69" w:name="_Toc348685174"/>
+      <w:bookmarkStart w:id="78" w:name="_Toc426028091"/>
+      <w:bookmarkStart w:id="79" w:name="_Toc348685174"/>
       <w:r>
         <w:lastRenderedPageBreak/>
         <w:t>Input</w:t>
@@ -20379,18 +20483,18 @@
       <w:r>
         <w:t xml:space="preserve"> Files</w:t>
       </w:r>
-      <w:bookmarkEnd w:id="68"/>
+      <w:bookmarkEnd w:id="78"/>
     </w:p>
     <w:p>
       <w:pPr>
         <w:pStyle w:val="Heading2"/>
       </w:pPr>
-      <w:bookmarkStart w:id="70" w:name="_Toc426028092"/>
-      <w:bookmarkEnd w:id="69"/>
+      <w:bookmarkStart w:id="80" w:name="_Toc426028092"/>
+      <w:bookmarkEnd w:id="79"/>
       <w:r>
         <w:t>Input File Rules</w:t>
       </w:r>
-      <w:bookmarkEnd w:id="70"/>
+      <w:bookmarkEnd w:id="80"/>
     </w:p>
     <w:p>
       <w:pPr>
@@ -20405,52 +20509,52 @@
       <w:r>
         <w:t>xtension are identical to those of the LANDIS-II Core Model.  Please see the LANDIS-II Core User’s Guide for further instruction.</w:t>
       </w:r>
-      <w:bookmarkStart w:id="71" w:name="_Toc80587563"/>
-      <w:bookmarkStart w:id="72" w:name="_Toc81057523"/>
-      <w:bookmarkStart w:id="73" w:name="_Toc81207741"/>
-      <w:bookmarkStart w:id="74" w:name="_Toc81207964"/>
-      <w:bookmarkStart w:id="75" w:name="_Toc81277366"/>
-      <w:bookmarkStart w:id="76" w:name="_Toc81277700"/>
-      <w:bookmarkStart w:id="77" w:name="_Toc81283072"/>
-      <w:bookmarkStart w:id="78" w:name="_Toc81471957"/>
-      <w:bookmarkStart w:id="79" w:name="_Toc84045186"/>
-      <w:bookmarkStart w:id="80" w:name="_Toc84303714"/>
-      <w:bookmarkStart w:id="81" w:name="_Toc85255838"/>
-      <w:bookmarkStart w:id="82" w:name="_Toc101339145"/>
-      <w:bookmarkStart w:id="83" w:name="_Toc101598752"/>
+      <w:bookmarkStart w:id="81" w:name="_Toc80587563"/>
+      <w:bookmarkStart w:id="82" w:name="_Toc81057523"/>
+      <w:bookmarkStart w:id="83" w:name="_Toc81207741"/>
+      <w:bookmarkStart w:id="84" w:name="_Toc81207964"/>
+      <w:bookmarkStart w:id="85" w:name="_Toc81277366"/>
+      <w:bookmarkStart w:id="86" w:name="_Toc81277700"/>
+      <w:bookmarkStart w:id="87" w:name="_Toc81283072"/>
+      <w:bookmarkStart w:id="88" w:name="_Toc81471957"/>
+      <w:bookmarkStart w:id="89" w:name="_Toc84045186"/>
+      <w:bookmarkStart w:id="90" w:name="_Toc84303714"/>
+      <w:bookmarkStart w:id="91" w:name="_Toc85255838"/>
+      <w:bookmarkStart w:id="92" w:name="_Toc101339145"/>
+      <w:bookmarkStart w:id="93" w:name="_Toc101598752"/>
     </w:p>
     <w:p>
       <w:pPr>
         <w:pStyle w:val="Heading2"/>
       </w:pPr>
-      <w:bookmarkStart w:id="84" w:name="_Toc348685175"/>
-      <w:bookmarkStart w:id="85" w:name="_Toc426028093"/>
-      <w:commentRangeStart w:id="86"/>
+      <w:bookmarkStart w:id="94" w:name="_Toc348685175"/>
+      <w:bookmarkStart w:id="95" w:name="_Toc426028093"/>
+      <w:commentRangeStart w:id="96"/>
       <w:r>
         <w:t>Input File Parameters</w:t>
       </w:r>
-      <w:bookmarkStart w:id="87" w:name="_Toc348685176"/>
-      <w:bookmarkEnd w:id="84"/>
-      <w:commentRangeEnd w:id="86"/>
+      <w:bookmarkStart w:id="97" w:name="_Toc348685176"/>
+      <w:bookmarkEnd w:id="94"/>
+      <w:commentRangeEnd w:id="96"/>
       <w:r>
         <w:rPr>
           <w:rStyle w:val="CommentReference"/>
           <w:rFonts w:asciiTheme="minorHAnsi" w:eastAsiaTheme="minorHAnsi" w:hAnsiTheme="minorHAnsi" w:cstheme="minorBidi"/>
         </w:rPr>
-        <w:commentReference w:id="86"/>
-      </w:r>
-      <w:bookmarkEnd w:id="85"/>
+        <w:commentReference w:id="96"/>
+      </w:r>
+      <w:bookmarkEnd w:id="95"/>
     </w:p>
     <w:p>
       <w:pPr>
         <w:pStyle w:val="Heading3"/>
       </w:pPr>
-      <w:bookmarkStart w:id="88" w:name="_Toc426028094"/>
+      <w:bookmarkStart w:id="98" w:name="_Toc426028094"/>
       <w:r>
         <w:t>Extension title, time step</w:t>
       </w:r>
-      <w:bookmarkEnd w:id="87"/>
-      <w:bookmarkEnd w:id="88"/>
+      <w:bookmarkEnd w:id="97"/>
+      <w:bookmarkEnd w:id="98"/>
     </w:p>
     <w:p>
       <w:r>
@@ -20512,11 +20616,11 @@
       <w:pPr>
         <w:pStyle w:val="Heading3"/>
       </w:pPr>
-      <w:bookmarkStart w:id="89" w:name="_Toc426028095"/>
+      <w:bookmarkStart w:id="99" w:name="_Toc426028095"/>
       <w:r>
         <w:t>Species Inputs</w:t>
       </w:r>
-      <w:bookmarkEnd w:id="89"/>
+      <w:bookmarkEnd w:id="99"/>
     </w:p>
     <w:p>
       <w:r>
@@ -20565,14 +20669,14 @@
       <w:pPr>
         <w:pStyle w:val="Heading4"/>
       </w:pPr>
-      <w:bookmarkStart w:id="90" w:name="_Toc426028096"/>
+      <w:bookmarkStart w:id="100" w:name="_Toc426028096"/>
       <w:r>
         <w:t xml:space="preserve">Species </w:t>
       </w:r>
       <w:r>
         <w:t>Name</w:t>
       </w:r>
-      <w:bookmarkEnd w:id="90"/>
+      <w:bookmarkEnd w:id="100"/>
     </w:p>
     <w:p>
       <w:r>
@@ -20591,11 +20695,11 @@
       <w:pPr>
         <w:pStyle w:val="Heading4"/>
       </w:pPr>
-      <w:bookmarkStart w:id="91" w:name="_Toc426028097"/>
+      <w:bookmarkStart w:id="101" w:name="_Toc426028097"/>
       <w:r>
         <w:t>Preference</w:t>
       </w:r>
-      <w:bookmarkEnd w:id="91"/>
+      <w:bookmarkEnd w:id="101"/>
     </w:p>
     <w:p>
       <w:r>
@@ -20641,11 +20745,11 @@
       <w:pPr>
         <w:pStyle w:val="Heading4"/>
       </w:pPr>
-      <w:bookmarkStart w:id="92" w:name="_Toc426028098"/>
+      <w:bookmarkStart w:id="102" w:name="_Toc426028098"/>
       <w:r>
         <w:t>Growth Reduction Threshold</w:t>
       </w:r>
-      <w:bookmarkEnd w:id="92"/>
+      <w:bookmarkEnd w:id="102"/>
     </w:p>
     <w:p>
       <w:r>
@@ -20691,12 +20795,12 @@
       <w:pPr>
         <w:pStyle w:val="Heading4"/>
       </w:pPr>
-      <w:bookmarkStart w:id="93" w:name="_Toc426028099"/>
+      <w:bookmarkStart w:id="103" w:name="_Toc426028099"/>
       <w:r>
         <w:lastRenderedPageBreak/>
         <w:t>Growth Reduction Maximum</w:t>
       </w:r>
-      <w:bookmarkEnd w:id="93"/>
+      <w:bookmarkEnd w:id="103"/>
     </w:p>
     <w:p>
       <w:r>
@@ -20748,11 +20852,11 @@
       <w:pPr>
         <w:pStyle w:val="Heading4"/>
       </w:pPr>
-      <w:bookmarkStart w:id="94" w:name="_Toc426028100"/>
+      <w:bookmarkStart w:id="104" w:name="_Toc426028100"/>
       <w:r>
         <w:t>Mortality Threshold</w:t>
       </w:r>
-      <w:bookmarkEnd w:id="94"/>
+      <w:bookmarkEnd w:id="104"/>
     </w:p>
     <w:p>
       <w:r>
@@ -20804,11 +20908,11 @@
       <w:pPr>
         <w:pStyle w:val="Heading4"/>
       </w:pPr>
-      <w:bookmarkStart w:id="95" w:name="_Toc426028101"/>
+      <w:bookmarkStart w:id="105" w:name="_Toc426028101"/>
       <w:r>
         <w:t>Mortality Maximum</w:t>
       </w:r>
-      <w:bookmarkEnd w:id="95"/>
+      <w:bookmarkEnd w:id="105"/>
     </w:p>
     <w:p>
       <w:r>
@@ -20914,11 +21018,11 @@
       <w:pPr>
         <w:pStyle w:val="Heading3"/>
       </w:pPr>
-      <w:bookmarkStart w:id="96" w:name="_Toc426028102"/>
+      <w:bookmarkStart w:id="106" w:name="_Toc426028102"/>
       <w:r>
         <w:t>Zone Map</w:t>
       </w:r>
-      <w:bookmarkEnd w:id="96"/>
+      <w:bookmarkEnd w:id="106"/>
     </w:p>
     <w:p>
       <w:r>
@@ -20955,13 +21059,13 @@
       <w:pPr>
         <w:pStyle w:val="Heading3"/>
       </w:pPr>
-      <w:bookmarkStart w:id="97" w:name="_Ref411409470"/>
-      <w:bookmarkStart w:id="98" w:name="_Toc426028103"/>
+      <w:bookmarkStart w:id="107" w:name="_Ref411409470"/>
+      <w:bookmarkStart w:id="108" w:name="_Toc426028103"/>
       <w:r>
         <w:t>Population File</w:t>
       </w:r>
-      <w:bookmarkEnd w:id="97"/>
-      <w:bookmarkEnd w:id="98"/>
+      <w:bookmarkEnd w:id="107"/>
+      <w:bookmarkEnd w:id="108"/>
     </w:p>
     <w:p>
       <w:r>
@@ -20983,14 +21087,14 @@
       <w:pPr>
         <w:pStyle w:val="Heading3"/>
       </w:pPr>
-      <w:bookmarkStart w:id="99" w:name="_Toc426028104"/>
+      <w:bookmarkStart w:id="109" w:name="_Toc426028104"/>
       <w:r>
         <w:t>Dynamic Population File</w:t>
       </w:r>
       <w:r>
         <w:t xml:space="preserve"> (Optional)</w:t>
       </w:r>
-      <w:bookmarkEnd w:id="99"/>
+      <w:bookmarkEnd w:id="109"/>
     </w:p>
     <w:p>
       <w:r>
@@ -21077,12 +21181,12 @@
       <w:pPr>
         <w:pStyle w:val="Heading3"/>
       </w:pPr>
-      <w:bookmarkStart w:id="100" w:name="_Toc426028105"/>
+      <w:bookmarkStart w:id="110" w:name="_Toc426028105"/>
       <w:r>
         <w:lastRenderedPageBreak/>
         <w:t>Consumption Rate</w:t>
       </w:r>
-      <w:bookmarkEnd w:id="100"/>
+      <w:bookmarkEnd w:id="110"/>
     </w:p>
     <w:p>
       <w:r>
@@ -21101,13 +21205,13 @@
       <w:pPr>
         <w:pStyle w:val="Heading3"/>
       </w:pPr>
-      <w:bookmarkStart w:id="101" w:name="_Ref411409747"/>
-      <w:bookmarkStart w:id="102" w:name="_Toc426028106"/>
+      <w:bookmarkStart w:id="111" w:name="_Ref411409747"/>
+      <w:bookmarkStart w:id="112" w:name="_Toc426028106"/>
       <w:r>
         <w:t>ANPP Forage Proportion</w:t>
       </w:r>
-      <w:bookmarkEnd w:id="101"/>
-      <w:bookmarkEnd w:id="102"/>
+      <w:bookmarkEnd w:id="111"/>
+      <w:bookmarkEnd w:id="112"/>
     </w:p>
     <w:p>
       <w:r>
@@ -21150,14 +21254,14 @@
       <w:pPr>
         <w:pStyle w:val="Heading3"/>
       </w:pPr>
-      <w:bookmarkStart w:id="103" w:name="_Ref411410037"/>
-      <w:bookmarkStart w:id="104" w:name="_Toc426028107"/>
-      <w:commentRangeStart w:id="105"/>
+      <w:bookmarkStart w:id="113" w:name="_Ref411410037"/>
+      <w:bookmarkStart w:id="114" w:name="_Toc426028107"/>
+      <w:commentRangeStart w:id="115"/>
       <w:r>
         <w:t>Minimum Browse in Reach Proportion</w:t>
       </w:r>
-      <w:bookmarkEnd w:id="103"/>
-      <w:bookmarkEnd w:id="104"/>
+      <w:bookmarkEnd w:id="113"/>
+      <w:bookmarkEnd w:id="114"/>
     </w:p>
     <w:p>
       <w:r>
@@ -21206,16 +21310,16 @@
       <w:r>
         <w:t xml:space="preserve">).  Cohorts with browse in reach proportions </w:t>
       </w:r>
-      <w:commentRangeStart w:id="106"/>
+      <w:commentRangeStart w:id="116"/>
       <w:r>
         <w:t xml:space="preserve">less than this threshold are considered “escaped” </w:t>
       </w:r>
-      <w:commentRangeEnd w:id="106"/>
+      <w:commentRangeEnd w:id="116"/>
       <w:r>
         <w:rPr>
           <w:rStyle w:val="CommentReference"/>
         </w:rPr>
-        <w:commentReference w:id="106"/>
+        <w:commentReference w:id="116"/>
       </w:r>
       <w:r>
         <w:t>from the browse reach, and none of their forage is available to the browser.</w:t>
@@ -21225,11 +21329,11 @@
       <w:pPr>
         <w:pStyle w:val="Heading3"/>
       </w:pPr>
-      <w:bookmarkStart w:id="107" w:name="_Toc426028108"/>
+      <w:bookmarkStart w:id="117" w:name="_Toc426028108"/>
       <w:r>
         <w:t>Browse Biomass Threshold</w:t>
       </w:r>
-      <w:bookmarkEnd w:id="107"/>
+      <w:bookmarkEnd w:id="117"/>
     </w:p>
     <w:p>
       <w:r>
@@ -21270,25 +21374,25 @@
       <w:r>
         <w:t>).  This proportion (multiplied by the ecoregion maximum potential biomass) defines the threshold at which cumulative biomass represents cohorts above the reach of browsers.</w:t>
       </w:r>
-      <w:commentRangeEnd w:id="105"/>
+      <w:commentRangeEnd w:id="115"/>
       <w:r>
         <w:rPr>
           <w:rStyle w:val="CommentReference"/>
         </w:rPr>
-        <w:commentReference w:id="105"/>
+        <w:commentReference w:id="115"/>
       </w:r>
     </w:p>
     <w:p>
       <w:pPr>
         <w:pStyle w:val="Heading3"/>
       </w:pPr>
-      <w:bookmarkStart w:id="108" w:name="_Ref411410533"/>
-      <w:bookmarkStart w:id="109" w:name="_Toc426028109"/>
+      <w:bookmarkStart w:id="118" w:name="_Ref411410533"/>
+      <w:bookmarkStart w:id="119" w:name="_Toc426028109"/>
       <w:r>
         <w:t>Proportion of Longevity to Escape Browse</w:t>
       </w:r>
-      <w:bookmarkEnd w:id="108"/>
-      <w:bookmarkEnd w:id="109"/>
+      <w:bookmarkEnd w:id="118"/>
+      <w:bookmarkEnd w:id="119"/>
     </w:p>
     <w:p>
       <w:r>
@@ -21353,11 +21457,11 @@
       <w:pPr>
         <w:pStyle w:val="Heading3"/>
       </w:pPr>
-      <w:bookmarkStart w:id="110" w:name="_Toc426028110"/>
+      <w:bookmarkStart w:id="120" w:name="_Toc426028110"/>
       <w:r>
         <w:t>Growth Reduction Option (Optional)</w:t>
       </w:r>
-      <w:bookmarkEnd w:id="110"/>
+      <w:bookmarkEnd w:id="120"/>
     </w:p>
     <w:p>
       <w:r>
@@ -21407,11 +21511,11 @@
       <w:pPr>
         <w:pStyle w:val="Heading3"/>
       </w:pPr>
-      <w:bookmarkStart w:id="111" w:name="_Toc426028111"/>
+      <w:bookmarkStart w:id="121" w:name="_Toc426028111"/>
       <w:r>
         <w:t>Mortality Option (Optional)</w:t>
       </w:r>
-      <w:bookmarkEnd w:id="111"/>
+      <w:bookmarkEnd w:id="121"/>
     </w:p>
     <w:p>
       <w:r>
@@ -21452,13 +21556,13 @@
       <w:pPr>
         <w:pStyle w:val="Heading3"/>
       </w:pPr>
-      <w:bookmarkStart w:id="112" w:name="_Ref411411035"/>
-      <w:bookmarkStart w:id="113" w:name="_Toc426028112"/>
+      <w:bookmarkStart w:id="122" w:name="_Ref411411035"/>
+      <w:bookmarkStart w:id="123" w:name="_Toc426028112"/>
       <w:r>
         <w:t>Count Non-Forage in Site Preference Option (Optional)</w:t>
       </w:r>
-      <w:bookmarkEnd w:id="112"/>
-      <w:bookmarkEnd w:id="113"/>
+      <w:bookmarkEnd w:id="122"/>
+      <w:bookmarkEnd w:id="123"/>
     </w:p>
     <w:p>
       <w:r>
@@ -21527,11 +21631,11 @@
       <w:pPr>
         <w:pStyle w:val="Heading3"/>
       </w:pPr>
-      <w:bookmarkStart w:id="114" w:name="_Toc426028113"/>
+      <w:bookmarkStart w:id="124" w:name="_Toc426028113"/>
       <w:r>
         <w:t>Use Initial Biomass as Forage Option (Optional)</w:t>
       </w:r>
-      <w:bookmarkEnd w:id="114"/>
+      <w:bookmarkEnd w:id="124"/>
     </w:p>
     <w:p>
       <w:r>
@@ -21595,11 +21699,11 @@
       <w:pPr>
         <w:pStyle w:val="Heading3"/>
       </w:pPr>
-      <w:bookmarkStart w:id="115" w:name="_Toc426028114"/>
+      <w:bookmarkStart w:id="125" w:name="_Toc426028114"/>
       <w:r>
         <w:t>HSI Inputs</w:t>
       </w:r>
-      <w:bookmarkEnd w:id="115"/>
+      <w:bookmarkEnd w:id="125"/>
     </w:p>
     <w:p>
       <w:r>
@@ -21621,7 +21725,7 @@
       <w:r>
         <w:t xml:space="preserve">) that should be included in the HSI calculation along with any neighborhood window that should be used for each component.  </w:t>
       </w:r>
-      <w:commentRangeStart w:id="116"/>
+      <w:commentRangeStart w:id="126"/>
       <w:r>
         <w:t>The HSI Inputs table can include one or two rows depending on the user’s choice of HSI components (</w:t>
       </w:r>
@@ -21643,12 +21747,12 @@
       <w:r>
         <w:t xml:space="preserve">).  </w:t>
       </w:r>
-      <w:commentRangeEnd w:id="116"/>
+      <w:commentRangeEnd w:id="126"/>
       <w:r>
         <w:rPr>
           <w:rStyle w:val="CommentReference"/>
         </w:rPr>
-        <w:commentReference w:id="116"/>
+        <w:commentReference w:id="126"/>
       </w:r>
       <w:r>
         <w:t xml:space="preserve">If both </w:t>
@@ -21685,11 +21789,11 @@
       <w:pPr>
         <w:pStyle w:val="Heading4"/>
       </w:pPr>
-      <w:bookmarkStart w:id="117" w:name="_Toc426028115"/>
+      <w:bookmarkStart w:id="127" w:name="_Toc426028115"/>
       <w:r>
         <w:t>Forage Quantity (Optional)</w:t>
       </w:r>
-      <w:bookmarkEnd w:id="117"/>
+      <w:bookmarkEnd w:id="127"/>
     </w:p>
     <w:p>
       <w:r>
@@ -21733,11 +21837,11 @@
       <w:pPr>
         <w:pStyle w:val="Heading4"/>
       </w:pPr>
-      <w:bookmarkStart w:id="118" w:name="_Toc426028116"/>
+      <w:bookmarkStart w:id="128" w:name="_Toc426028116"/>
       <w:r>
         <w:t>Site Preference (Optional)</w:t>
       </w:r>
-      <w:bookmarkEnd w:id="118"/>
+      <w:bookmarkEnd w:id="128"/>
     </w:p>
     <w:p>
       <w:r>
@@ -21778,27 +21882,27 @@
       <w:pPr>
         <w:pStyle w:val="Heading3"/>
       </w:pPr>
-      <w:bookmarkStart w:id="119" w:name="_Toc426028117"/>
+      <w:bookmarkStart w:id="129" w:name="_Toc426028117"/>
       <w:r>
         <w:lastRenderedPageBreak/>
         <w:t>Output Maps (Optional)</w:t>
       </w:r>
-      <w:bookmarkEnd w:id="119"/>
+      <w:bookmarkEnd w:id="129"/>
     </w:p>
     <w:p>
       <w:r>
         <w:t xml:space="preserve">Five potential output maps have been defined for this extension.  The generation of any of the output maps can be turned on or off by including or excluding it from the parameter </w:t>
       </w:r>
-      <w:commentRangeStart w:id="120"/>
+      <w:commentRangeStart w:id="130"/>
       <w:r>
         <w:t>file</w:t>
       </w:r>
-      <w:commentRangeEnd w:id="120"/>
+      <w:commentRangeEnd w:id="130"/>
       <w:r>
         <w:rPr>
           <w:rStyle w:val="CommentReference"/>
         </w:rPr>
-        <w:commentReference w:id="120"/>
+        <w:commentReference w:id="130"/>
       </w:r>
       <w:r>
         <w:t>.</w:t>
@@ -21808,11 +21912,11 @@
       <w:pPr>
         <w:pStyle w:val="Heading4"/>
       </w:pPr>
-      <w:bookmarkStart w:id="121" w:name="_Toc426028118"/>
+      <w:bookmarkStart w:id="131" w:name="_Toc426028118"/>
       <w:r>
         <w:t>Site Preference Output Maps (Optional)</w:t>
       </w:r>
-      <w:bookmarkEnd w:id="121"/>
+      <w:bookmarkEnd w:id="131"/>
     </w:p>
     <w:p>
       <w:r>
@@ -21844,16 +21948,16 @@
       <w:r>
         <w:t xml:space="preserve">).  </w:t>
       </w:r>
-      <w:commentRangeStart w:id="122"/>
+      <w:commentRangeStart w:id="132"/>
       <w:r>
         <w:t xml:space="preserve">The filename should include the key “{timestep}” to indicate where the value of the timestep should be included in the file name.  </w:t>
       </w:r>
-      <w:commentRangeEnd w:id="122"/>
+      <w:commentRangeEnd w:id="132"/>
       <w:r>
         <w:rPr>
           <w:rStyle w:val="CommentReference"/>
         </w:rPr>
-        <w:commentReference w:id="122"/>
+        <w:commentReference w:id="132"/>
       </w:r>
       <w:r>
         <w:t>This output map is optional.</w:t>
@@ -21863,11 +21967,11 @@
       <w:pPr>
         <w:pStyle w:val="Heading4"/>
       </w:pPr>
-      <w:bookmarkStart w:id="123" w:name="_Toc426028119"/>
+      <w:bookmarkStart w:id="133" w:name="_Toc426028119"/>
       <w:r>
         <w:t>Site Forage Output Maps (Optional)</w:t>
       </w:r>
-      <w:bookmarkEnd w:id="123"/>
+      <w:bookmarkEnd w:id="133"/>
     </w:p>
     <w:p>
       <w:r>
@@ -21904,11 +22008,11 @@
       <w:pPr>
         <w:pStyle w:val="Heading4"/>
       </w:pPr>
-      <w:bookmarkStart w:id="124" w:name="_Toc426028120"/>
+      <w:bookmarkStart w:id="134" w:name="_Toc426028120"/>
       <w:r>
         <w:t>Site HSI Output Maps (Optional)</w:t>
       </w:r>
-      <w:bookmarkEnd w:id="124"/>
+      <w:bookmarkEnd w:id="134"/>
     </w:p>
     <w:p>
       <w:r>
@@ -21945,11 +22049,11 @@
       <w:pPr>
         <w:pStyle w:val="Heading4"/>
       </w:pPr>
-      <w:bookmarkStart w:id="125" w:name="_Toc426028121"/>
+      <w:bookmarkStart w:id="135" w:name="_Toc426028121"/>
       <w:r>
         <w:t>Site Population Output Maps (Optional)</w:t>
       </w:r>
-      <w:bookmarkEnd w:id="125"/>
+      <w:bookmarkEnd w:id="135"/>
     </w:p>
     <w:p>
       <w:r>
@@ -22004,11 +22108,11 @@
       <w:pPr>
         <w:pStyle w:val="Heading4"/>
       </w:pPr>
-      <w:bookmarkStart w:id="126" w:name="_Toc426028122"/>
+      <w:bookmarkStart w:id="136" w:name="_Toc426028122"/>
       <w:r>
         <w:t>Biomass Removed Output Maps (Optional)</w:t>
       </w:r>
-      <w:bookmarkEnd w:id="126"/>
+      <w:bookmarkEnd w:id="136"/>
     </w:p>
     <w:p>
       <w:r>
@@ -22072,11 +22176,11 @@
       <w:pPr>
         <w:pStyle w:val="Heading3"/>
       </w:pPr>
-      <w:bookmarkStart w:id="127" w:name="_Toc426028123"/>
+      <w:bookmarkStart w:id="137" w:name="_Toc426028123"/>
       <w:r>
         <w:t>Output Log</w:t>
       </w:r>
-      <w:bookmarkEnd w:id="127"/>
+      <w:bookmarkEnd w:id="137"/>
     </w:p>
     <w:p>
       <w:r>
@@ -22099,34 +22203,34 @@
           <w:b/>
         </w:rPr>
       </w:pPr>
-      <w:bookmarkStart w:id="128" w:name="_Toc348685193"/>
-      <w:bookmarkStart w:id="129" w:name="_Toc426028124"/>
-      <w:commentRangeStart w:id="130"/>
+      <w:bookmarkStart w:id="138" w:name="_Toc348685193"/>
+      <w:bookmarkStart w:id="139" w:name="_Toc426028124"/>
+      <w:commentRangeStart w:id="140"/>
       <w:r>
         <w:lastRenderedPageBreak/>
         <w:t>Output Files</w:t>
       </w:r>
-      <w:bookmarkEnd w:id="128"/>
-      <w:commentRangeEnd w:id="130"/>
+      <w:bookmarkEnd w:id="138"/>
+      <w:commentRangeEnd w:id="140"/>
       <w:r>
         <w:rPr>
           <w:rStyle w:val="CommentReference"/>
           <w:rFonts w:ascii="Times New Roman" w:eastAsia="Times New Roman" w:hAnsi="Times New Roman" w:cs="Times New Roman"/>
           <w:bCs w:val="0"/>
         </w:rPr>
-        <w:commentReference w:id="130"/>
-      </w:r>
-      <w:bookmarkEnd w:id="129"/>
+        <w:commentReference w:id="140"/>
+      </w:r>
+      <w:bookmarkEnd w:id="139"/>
     </w:p>
     <w:p>
       <w:pPr>
         <w:pStyle w:val="Heading2"/>
       </w:pPr>
-      <w:bookmarkStart w:id="131" w:name="_Toc426028125"/>
+      <w:bookmarkStart w:id="141" w:name="_Toc426028125"/>
       <w:r>
         <w:t>Site Preference Output Maps (Optional)</w:t>
       </w:r>
-      <w:bookmarkEnd w:id="131"/>
+      <w:bookmarkEnd w:id="141"/>
     </w:p>
     <w:p>
       <w:r>
@@ -22145,14 +22249,14 @@
       <w:pPr>
         <w:pStyle w:val="Heading2"/>
       </w:pPr>
-      <w:bookmarkStart w:id="132" w:name="_Toc426028126"/>
+      <w:bookmarkStart w:id="142" w:name="_Toc426028126"/>
       <w:r>
         <w:t xml:space="preserve">Site Forage Output Maps </w:t>
       </w:r>
       <w:r>
         <w:t>(Optional)</w:t>
       </w:r>
-      <w:bookmarkEnd w:id="132"/>
+      <w:bookmarkEnd w:id="142"/>
     </w:p>
     <w:p>
       <w:r>
@@ -22180,7 +22284,7 @@
       <w:pPr>
         <w:pStyle w:val="Heading2"/>
       </w:pPr>
-      <w:bookmarkStart w:id="133" w:name="_Toc426028127"/>
+      <w:bookmarkStart w:id="143" w:name="_Toc426028127"/>
       <w:r>
         <w:t xml:space="preserve">Site </w:t>
       </w:r>
@@ -22193,7 +22297,7 @@
       <w:r>
         <w:t>(Optional)</w:t>
       </w:r>
-      <w:bookmarkEnd w:id="133"/>
+      <w:bookmarkEnd w:id="143"/>
     </w:p>
     <w:p>
       <w:r>
@@ -22212,7 +22316,7 @@
       <w:pPr>
         <w:pStyle w:val="Heading2"/>
       </w:pPr>
-      <w:bookmarkStart w:id="134" w:name="_Toc426028128"/>
+      <w:bookmarkStart w:id="144" w:name="_Toc426028128"/>
       <w:r>
         <w:t xml:space="preserve">Site </w:t>
       </w:r>
@@ -22225,7 +22329,7 @@
       <w:r>
         <w:t>(Optional)</w:t>
       </w:r>
-      <w:bookmarkEnd w:id="134"/>
+      <w:bookmarkEnd w:id="144"/>
     </w:p>
     <w:p>
       <w:r>
@@ -22280,7 +22384,7 @@
       <w:pPr>
         <w:pStyle w:val="Heading2"/>
       </w:pPr>
-      <w:bookmarkStart w:id="135" w:name="_Toc426028129"/>
+      <w:bookmarkStart w:id="145" w:name="_Toc426028129"/>
       <w:r>
         <w:t xml:space="preserve">Biomass Removed </w:t>
       </w:r>
@@ -22290,7 +22394,7 @@
       <w:r>
         <w:t>(Optional)</w:t>
       </w:r>
-      <w:bookmarkEnd w:id="135"/>
+      <w:bookmarkEnd w:id="145"/>
     </w:p>
     <w:p>
       <w:r>
@@ -22354,11 +22458,11 @@
       <w:pPr>
         <w:pStyle w:val="Heading2"/>
       </w:pPr>
-      <w:bookmarkStart w:id="136" w:name="_Toc426028130"/>
+      <w:bookmarkStart w:id="146" w:name="_Toc426028130"/>
       <w:r>
         <w:t>Output Log</w:t>
       </w:r>
-      <w:bookmarkEnd w:id="136"/>
+      <w:bookmarkEnd w:id="146"/>
     </w:p>
     <w:p>
       <w:r>
@@ -22395,11 +22499,11 @@
       <w:pPr>
         <w:pStyle w:val="Heading3"/>
       </w:pPr>
-      <w:bookmarkStart w:id="137" w:name="_Toc426028131"/>
+      <w:bookmarkStart w:id="147" w:name="_Toc426028131"/>
       <w:r>
         <w:t>Timestep</w:t>
       </w:r>
-      <w:bookmarkEnd w:id="137"/>
+      <w:bookmarkEnd w:id="147"/>
     </w:p>
     <w:p>
       <w:r>
@@ -22410,12 +22514,12 @@
       <w:pPr>
         <w:pStyle w:val="Heading3"/>
       </w:pPr>
-      <w:bookmarkStart w:id="138" w:name="_Toc426028132"/>
+      <w:bookmarkStart w:id="148" w:name="_Toc426028132"/>
       <w:r>
         <w:lastRenderedPageBreak/>
         <w:t>Zone</w:t>
       </w:r>
-      <w:bookmarkEnd w:id="138"/>
+      <w:bookmarkEnd w:id="148"/>
     </w:p>
     <w:p>
       <w:r>
@@ -22426,11 +22530,11 @@
       <w:pPr>
         <w:pStyle w:val="Heading3"/>
       </w:pPr>
-      <w:bookmarkStart w:id="139" w:name="_Toc426028133"/>
+      <w:bookmarkStart w:id="149" w:name="_Toc426028133"/>
       <w:r>
         <w:t>Population</w:t>
       </w:r>
-      <w:bookmarkEnd w:id="139"/>
+      <w:bookmarkEnd w:id="149"/>
     </w:p>
     <w:p>
       <w:r>
@@ -22444,11 +22548,11 @@
       <w:pPr>
         <w:pStyle w:val="Heading3"/>
       </w:pPr>
-      <w:bookmarkStart w:id="140" w:name="_Toc426028134"/>
+      <w:bookmarkStart w:id="150" w:name="_Toc426028134"/>
       <w:r>
         <w:t>Total Forage (kg)</w:t>
       </w:r>
-      <w:bookmarkEnd w:id="140"/>
+      <w:bookmarkEnd w:id="150"/>
     </w:p>
     <w:p>
       <w:r>
@@ -22459,11 +22563,11 @@
       <w:pPr>
         <w:pStyle w:val="Heading3"/>
       </w:pPr>
-      <w:bookmarkStart w:id="141" w:name="_Toc426028135"/>
+      <w:bookmarkStart w:id="151" w:name="_Toc426028135"/>
       <w:r>
         <w:t>Carrying Capacity (K)</w:t>
       </w:r>
-      <w:bookmarkEnd w:id="141"/>
+      <w:bookmarkEnd w:id="151"/>
     </w:p>
     <w:p>
       <w:r>
@@ -22474,11 +22578,11 @@
       <w:pPr>
         <w:pStyle w:val="Heading3"/>
       </w:pPr>
-      <w:bookmarkStart w:id="142" w:name="_Toc426028136"/>
+      <w:bookmarkStart w:id="152" w:name="_Toc426028136"/>
       <w:r>
         <w:t>Effective Population</w:t>
       </w:r>
-      <w:bookmarkEnd w:id="142"/>
+      <w:bookmarkEnd w:id="152"/>
     </w:p>
     <w:p>
       <w:r>
@@ -22489,11 +22593,11 @@
       <w:pPr>
         <w:pStyle w:val="Heading3"/>
       </w:pPr>
-      <w:bookmarkStart w:id="143" w:name="_Toc426028137"/>
+      <w:bookmarkStart w:id="153" w:name="_Toc426028137"/>
       <w:r>
         <w:t>Damaged Sites</w:t>
       </w:r>
-      <w:bookmarkEnd w:id="143"/>
+      <w:bookmarkEnd w:id="153"/>
     </w:p>
     <w:p>
       <w:r>
@@ -22504,7 +22608,7 @@
       <w:pPr>
         <w:pStyle w:val="Heading3"/>
       </w:pPr>
-      <w:bookmarkStart w:id="144" w:name="_Toc426028138"/>
+      <w:bookmarkStart w:id="154" w:name="_Toc426028138"/>
       <w:r>
         <w:t>Biomass Removed</w:t>
       </w:r>
@@ -22520,7 +22624,7 @@
       <w:r>
         <w:t>)</w:t>
       </w:r>
-      <w:bookmarkEnd w:id="144"/>
+      <w:bookmarkEnd w:id="154"/>
     </w:p>
     <w:p>
       <w:r>
@@ -22549,7 +22653,7 @@
       <w:pPr>
         <w:pStyle w:val="Heading3"/>
       </w:pPr>
-      <w:bookmarkStart w:id="145" w:name="_Toc426028139"/>
+      <w:bookmarkStart w:id="155" w:name="_Toc426028139"/>
       <w:r>
         <w:t>Biomass Mortality (g/m</w:t>
       </w:r>
@@ -22562,7 +22666,7 @@
       <w:r>
         <w:t>)</w:t>
       </w:r>
-      <w:bookmarkEnd w:id="145"/>
+      <w:bookmarkEnd w:id="155"/>
     </w:p>
     <w:p>
       <w:r>
@@ -22582,11 +22686,11 @@
       <w:pPr>
         <w:pStyle w:val="Heading3"/>
       </w:pPr>
-      <w:bookmarkStart w:id="146" w:name="_Toc426028140"/>
+      <w:bookmarkStart w:id="156" w:name="_Toc426028140"/>
       <w:r>
         <w:t>Cohorts Killed</w:t>
       </w:r>
-      <w:bookmarkEnd w:id="146"/>
+      <w:bookmarkEnd w:id="156"/>
     </w:p>
     <w:p>
       <w:r>
@@ -22600,11 +22704,11 @@
       <w:pPr>
         <w:pStyle w:val="Heading3"/>
       </w:pPr>
-      <w:bookmarkStart w:id="147" w:name="_Toc426028141"/>
+      <w:bookmarkStart w:id="157" w:name="_Toc426028141"/>
       <w:r>
         <w:t>Biomass Removed by species</w:t>
       </w:r>
-      <w:bookmarkEnd w:id="147"/>
+      <w:bookmarkEnd w:id="157"/>
     </w:p>
     <w:p>
       <w:r>
@@ -22627,11 +22731,11 @@
       <w:pPr>
         <w:pStyle w:val="Heading3"/>
       </w:pPr>
-      <w:bookmarkStart w:id="148" w:name="_Toc426028142"/>
+      <w:bookmarkStart w:id="158" w:name="_Toc426028142"/>
       <w:r>
         <w:t>Cohorts Killed by species</w:t>
       </w:r>
-      <w:bookmarkEnd w:id="148"/>
+      <w:bookmarkEnd w:id="158"/>
     </w:p>
     <w:p>
       <w:r>
@@ -22653,7 +22757,7 @@
       <w:pPr>
         <w:pStyle w:val="Heading1"/>
       </w:pPr>
-      <w:bookmarkStart w:id="149" w:name="_Toc426028143"/>
+      <w:bookmarkStart w:id="159" w:name="_Toc426028143"/>
       <w:r>
         <w:lastRenderedPageBreak/>
         <w:t>Example Input</w:t>
@@ -22661,17 +22765,17 @@
       <w:r>
         <w:t xml:space="preserve"> Files</w:t>
       </w:r>
-      <w:bookmarkEnd w:id="149"/>
+      <w:bookmarkEnd w:id="159"/>
     </w:p>
     <w:p>
       <w:pPr>
         <w:pStyle w:val="Heading2"/>
       </w:pPr>
-      <w:bookmarkStart w:id="150" w:name="_Toc426028144"/>
+      <w:bookmarkStart w:id="160" w:name="_Toc426028144"/>
       <w:r>
         <w:t>Dynamic Ungulate Browse</w:t>
       </w:r>
-      <w:bookmarkEnd w:id="150"/>
+      <w:bookmarkEnd w:id="160"/>
     </w:p>
     <w:p>
       <w:pPr>
@@ -24880,7 +24984,7 @@
           <w:szCs w:val="20"/>
         </w:rPr>
       </w:pPr>
-      <w:commentRangeStart w:id="151"/>
+      <w:commentRangeStart w:id="161"/>
       <w:proofErr w:type="spellStart"/>
       <w:r>
         <w:rPr>
@@ -24891,13 +24995,13 @@
         <w:lastRenderedPageBreak/>
         <w:t>MinBrowsePropinReach</w:t>
       </w:r>
-      <w:commentRangeEnd w:id="151"/>
+      <w:commentRangeEnd w:id="161"/>
       <w:proofErr w:type="spellEnd"/>
       <w:r>
         <w:rPr>
           <w:rStyle w:val="CommentReference"/>
         </w:rPr>
-        <w:commentReference w:id="151"/>
+        <w:commentReference w:id="161"/>
       </w:r>
       <w:r>
         <w:rPr>
@@ -25988,11 +26092,11 @@
       <w:pPr>
         <w:pStyle w:val="Heading2"/>
       </w:pPr>
-      <w:bookmarkStart w:id="152" w:name="_Toc426028145"/>
+      <w:bookmarkStart w:id="162" w:name="_Toc426028145"/>
       <w:r>
         <w:t>Defined Ungulate Population</w:t>
       </w:r>
-      <w:bookmarkEnd w:id="152"/>
+      <w:bookmarkEnd w:id="162"/>
     </w:p>
     <w:p>
       <w:pPr>
@@ -26095,22 +26199,22 @@
       <w:pPr>
         <w:pStyle w:val="Heading2"/>
       </w:pPr>
-      <w:bookmarkStart w:id="153" w:name="_Toc426028146"/>
-      <w:commentRangeStart w:id="154"/>
+      <w:bookmarkStart w:id="163" w:name="_Toc426028146"/>
+      <w:commentRangeStart w:id="164"/>
       <w:r>
         <w:lastRenderedPageBreak/>
         <w:t>Dynamic Ungulate Population</w:t>
       </w:r>
-      <w:commentRangeEnd w:id="154"/>
+      <w:commentRangeEnd w:id="164"/>
       <w:r>
         <w:rPr>
           <w:rStyle w:val="CommentReference"/>
           <w:rFonts w:ascii="Times New Roman" w:eastAsia="Times New Roman" w:hAnsi="Times New Roman" w:cs="Times New Roman"/>
           <w:bCs w:val="0"/>
         </w:rPr>
-        <w:commentReference w:id="154"/>
-      </w:r>
-      <w:bookmarkEnd w:id="153"/>
+        <w:commentReference w:id="164"/>
+      </w:r>
+      <w:bookmarkEnd w:id="163"/>
     </w:p>
     <w:p>
       <w:pPr>
@@ -26156,7 +26260,7 @@
           <w:szCs w:val="20"/>
         </w:rPr>
       </w:pPr>
-      <w:commentRangeStart w:id="155"/>
+      <w:commentRangeStart w:id="165"/>
       <w:r>
         <w:rPr>
           <w:rFonts w:ascii="Courier New" w:hAnsi="Courier New" w:cs="Courier New"/>
@@ -26181,12 +26285,12 @@
         </w:rPr>
         <w:tab/>
       </w:r>
-      <w:commentRangeEnd w:id="155"/>
+      <w:commentRangeEnd w:id="165"/>
       <w:r>
         <w:rPr>
           <w:rStyle w:val="CommentReference"/>
         </w:rPr>
-        <w:commentReference w:id="155"/>
+        <w:commentReference w:id="165"/>
       </w:r>
     </w:p>
     <w:p>
@@ -26591,25 +26695,25 @@
       <w:pPr>
         <w:pStyle w:val="Heading1"/>
       </w:pPr>
-      <w:bookmarkStart w:id="156" w:name="_Toc426028147"/>
-      <w:bookmarkEnd w:id="71"/>
-      <w:bookmarkEnd w:id="72"/>
-      <w:bookmarkEnd w:id="73"/>
-      <w:bookmarkEnd w:id="74"/>
-      <w:bookmarkEnd w:id="75"/>
-      <w:bookmarkEnd w:id="76"/>
-      <w:bookmarkEnd w:id="77"/>
-      <w:bookmarkEnd w:id="78"/>
-      <w:bookmarkEnd w:id="79"/>
-      <w:bookmarkEnd w:id="80"/>
+      <w:bookmarkStart w:id="166" w:name="_Toc426028147"/>
       <w:bookmarkEnd w:id="81"/>
       <w:bookmarkEnd w:id="82"/>
       <w:bookmarkEnd w:id="83"/>
+      <w:bookmarkEnd w:id="84"/>
+      <w:bookmarkEnd w:id="85"/>
+      <w:bookmarkEnd w:id="86"/>
+      <w:bookmarkEnd w:id="87"/>
+      <w:bookmarkEnd w:id="88"/>
+      <w:bookmarkEnd w:id="89"/>
+      <w:bookmarkEnd w:id="90"/>
+      <w:bookmarkEnd w:id="91"/>
+      <w:bookmarkEnd w:id="92"/>
+      <w:bookmarkEnd w:id="93"/>
       <w:r>
         <w:lastRenderedPageBreak/>
         <w:t>Addendum 1</w:t>
       </w:r>
-      <w:bookmarkEnd w:id="156"/>
+      <w:bookmarkEnd w:id="166"/>
     </w:p>
     <w:p>
       <w:pPr>
@@ -27231,7 +27335,7 @@
       </w:r>
     </w:p>
   </w:comment>
-  <w:comment w:id="29" w:author="Eric Gustafson" w:date="2015-02-25T09:28:00Z" w:initials="EJG">
+  <w:comment w:id="30" w:author="Eric Gustafson" w:date="2015-02-25T09:28:00Z" w:initials="EJG">
     <w:p>
       <w:pPr>
         <w:pStyle w:val="CommentText"/>
@@ -27247,7 +27351,7 @@
       </w:r>
     </w:p>
   </w:comment>
-  <w:comment w:id="40" w:author="Eric Gustafson" w:date="2015-02-25T09:29:00Z" w:initials="EJG">
+  <w:comment w:id="31" w:author="Samuel Walker Flake" w:date="2022-02-22T17:28:00Z" w:initials="SWF">
     <w:p>
       <w:pPr>
         <w:pStyle w:val="CommentText"/>
@@ -27259,11 +27363,27 @@
         <w:annotationRef/>
       </w:r>
       <w:r>
+        <w:t>revise</w:t>
+      </w:r>
+    </w:p>
+  </w:comment>
+  <w:comment w:id="48" w:author="Eric Gustafson" w:date="2015-02-25T09:29:00Z" w:initials="EJG">
+    <w:p>
+      <w:pPr>
+        <w:pStyle w:val="CommentText"/>
+      </w:pPr>
+      <w:r>
+        <w:rPr>
+          <w:rStyle w:val="CommentReference"/>
+        </w:rPr>
+        <w:annotationRef/>
+      </w:r>
+      <w:r>
         <w:t>Would it be clearer to call this site quality instead of site preference?  That would be consistent with the forage quantity terminology.</w:t>
       </w:r>
     </w:p>
   </w:comment>
-  <w:comment w:id="45" w:author="DeJager, Nathan R." w:date="2015-02-11T09:34:00Z" w:initials="NDJ">
+  <w:comment w:id="53" w:author="DeJager, Nathan R." w:date="2015-02-11T09:34:00Z" w:initials="NDJ">
     <w:p>
       <w:pPr>
         <w:pStyle w:val="CommentText"/>
@@ -27279,7 +27399,7 @@
       </w:r>
     </w:p>
   </w:comment>
-  <w:comment w:id="46" w:author="USDA Forest Service" w:date="2015-02-11T09:34:00Z" w:initials="BRM">
+  <w:comment w:id="54" w:author="USDA Forest Service" w:date="2015-02-11T09:34:00Z" w:initials="BRM">
     <w:p>
       <w:pPr>
         <w:pStyle w:val="CommentText"/>
@@ -27295,7 +27415,7 @@
       </w:r>
     </w:p>
   </w:comment>
-  <w:comment w:id="51" w:author="USDA Forest Service" w:date="2015-02-11T09:34:00Z" w:initials="BRM">
+  <w:comment w:id="59" w:author="USDA Forest Service" w:date="2015-02-11T09:34:00Z" w:initials="BRM">
     <w:p>
       <w:pPr>
         <w:pStyle w:val="CommentText"/>
@@ -27311,7 +27431,7 @@
       </w:r>
     </w:p>
   </w:comment>
-  <w:comment w:id="54" w:author="DeJager, Nathan R." w:date="2015-02-11T09:34:00Z" w:initials="NDJ">
+  <w:comment w:id="64" w:author="DeJager, Nathan R." w:date="2015-02-11T09:34:00Z" w:initials="NDJ">
     <w:p>
       <w:pPr>
         <w:pStyle w:val="CommentText"/>
@@ -27327,7 +27447,7 @@
       </w:r>
     </w:p>
   </w:comment>
-  <w:comment w:id="60" w:author="Eric Gustafson" w:date="2015-02-25T09:30:00Z" w:initials="EJG">
+  <w:comment w:id="70" w:author="Eric Gustafson" w:date="2015-02-25T09:30:00Z" w:initials="EJG">
     <w:p>
       <w:pPr>
         <w:pStyle w:val="CommentText"/>
@@ -27343,7 +27463,7 @@
       </w:r>
     </w:p>
   </w:comment>
-  <w:comment w:id="61" w:author="USDA Forest Service" w:date="2015-02-11T09:34:00Z" w:initials="UFS">
+  <w:comment w:id="71" w:author="USDA Forest Service" w:date="2015-02-11T09:34:00Z" w:initials="UFS">
     <w:p>
       <w:pPr>
         <w:pStyle w:val="CommentText"/>
@@ -27359,7 +27479,7 @@
       </w:r>
     </w:p>
   </w:comment>
-  <w:comment w:id="62" w:author="USDA Forest Service" w:date="2015-02-11T09:34:00Z" w:initials="UFS">
+  <w:comment w:id="72" w:author="USDA Forest Service" w:date="2015-02-11T09:34:00Z" w:initials="UFS">
     <w:p>
       <w:pPr>
         <w:pStyle w:val="CommentText"/>
@@ -27375,7 +27495,7 @@
       </w:r>
     </w:p>
   </w:comment>
-  <w:comment w:id="63" w:author="Eric Gustafson" w:date="2015-02-25T09:30:00Z" w:initials="EJG">
+  <w:comment w:id="73" w:author="Eric Gustafson" w:date="2015-02-25T09:30:00Z" w:initials="EJG">
     <w:p>
       <w:pPr>
         <w:pStyle w:val="CommentText"/>
@@ -27391,7 +27511,7 @@
       </w:r>
     </w:p>
   </w:comment>
-  <w:comment w:id="66" w:author="DeJager, Nathan R." w:date="2015-02-11T09:34:00Z" w:initials="NDJ">
+  <w:comment w:id="76" w:author="DeJager, Nathan R." w:date="2015-02-11T09:34:00Z" w:initials="NDJ">
     <w:p>
       <w:pPr>
         <w:pStyle w:val="CommentText"/>
@@ -27407,7 +27527,7 @@
       </w:r>
     </w:p>
   </w:comment>
-  <w:comment w:id="86" w:author="USDA Forest Service" w:date="2015-02-11T09:34:00Z" w:initials="UFS">
+  <w:comment w:id="96" w:author="USDA Forest Service" w:date="2015-02-11T09:34:00Z" w:initials="UFS">
     <w:p>
       <w:pPr>
         <w:pStyle w:val="CommentText"/>
@@ -27423,7 +27543,7 @@
       </w:r>
     </w:p>
   </w:comment>
-  <w:comment w:id="106" w:author="Eric Gustafson" w:date="2015-02-25T09:31:00Z" w:initials="EJG">
+  <w:comment w:id="116" w:author="Eric Gustafson" w:date="2015-02-25T09:31:00Z" w:initials="EJG">
     <w:p>
       <w:pPr>
         <w:pStyle w:val="CommentText"/>
@@ -27439,7 +27559,7 @@
       </w:r>
     </w:p>
   </w:comment>
-  <w:comment w:id="105" w:author="Eric Gustafson" w:date="2015-02-25T09:31:00Z" w:initials="EJG">
+  <w:comment w:id="115" w:author="Eric Gustafson" w:date="2015-02-25T09:31:00Z" w:initials="EJG">
     <w:p>
       <w:pPr>
         <w:pStyle w:val="CommentText"/>
@@ -27455,7 +27575,7 @@
       </w:r>
     </w:p>
   </w:comment>
-  <w:comment w:id="116" w:author="Eric Gustafson" w:date="2015-02-25T09:32:00Z" w:initials="EJG">
+  <w:comment w:id="126" w:author="Eric Gustafson" w:date="2015-02-25T09:32:00Z" w:initials="EJG">
     <w:p>
       <w:pPr>
         <w:pStyle w:val="CommentText"/>
@@ -27471,7 +27591,7 @@
       </w:r>
     </w:p>
   </w:comment>
-  <w:comment w:id="120" w:author="Eric Gustafson" w:date="2015-02-25T09:05:00Z" w:initials="EJG">
+  <w:comment w:id="130" w:author="Eric Gustafson" w:date="2015-02-25T09:05:00Z" w:initials="EJG">
     <w:p>
       <w:pPr>
         <w:pStyle w:val="CommentText"/>
@@ -27487,7 +27607,7 @@
       </w:r>
     </w:p>
   </w:comment>
-  <w:comment w:id="122" w:author="Eric Gustafson" w:date="2015-02-25T08:52:00Z" w:initials="EJG">
+  <w:comment w:id="132" w:author="Eric Gustafson" w:date="2015-02-25T08:52:00Z" w:initials="EJG">
     <w:p>
       <w:pPr>
         <w:pStyle w:val="CommentText"/>
@@ -27503,7 +27623,7 @@
       </w:r>
     </w:p>
   </w:comment>
-  <w:comment w:id="130" w:author="Eric Gustafson" w:date="2015-02-25T09:03:00Z" w:initials="EJG">
+  <w:comment w:id="140" w:author="Eric Gustafson" w:date="2015-02-25T09:03:00Z" w:initials="EJG">
     <w:p>
       <w:pPr>
         <w:pStyle w:val="CommentText"/>
@@ -27519,7 +27639,7 @@
       </w:r>
     </w:p>
   </w:comment>
-  <w:comment w:id="151" w:author="Eric Gustafson" w:date="2015-02-25T09:09:00Z" w:initials="EJG">
+  <w:comment w:id="161" w:author="Eric Gustafson" w:date="2015-02-25T09:09:00Z" w:initials="EJG">
     <w:p>
       <w:pPr>
         <w:pStyle w:val="CommentText"/>
@@ -27535,7 +27655,7 @@
       </w:r>
     </w:p>
   </w:comment>
-  <w:comment w:id="154" w:author="Eric Gustafson" w:date="2015-02-25T09:32:00Z" w:initials="EJG">
+  <w:comment w:id="164" w:author="Eric Gustafson" w:date="2015-02-25T09:32:00Z" w:initials="EJG">
     <w:p>
       <w:pPr>
         <w:pStyle w:val="CommentText"/>
@@ -27551,7 +27671,7 @@
       </w:r>
     </w:p>
   </w:comment>
-  <w:comment w:id="155" w:author="Eric Gustafson" w:date="2015-02-25T09:11:00Z" w:initials="EJG">
+  <w:comment w:id="165" w:author="Eric Gustafson" w:date="2015-02-25T09:11:00Z" w:initials="EJG">
     <w:p>
       <w:pPr>
         <w:pStyle w:val="CommentText"/>
@@ -27579,11 +27699,12 @@
   <w15:commentEx w15:paraId="0CF06452" w15:done="0"/>
   <w15:commentEx w15:paraId="7D4561BF" w15:done="0"/>
   <w15:commentEx w15:paraId="69C3D2EC" w15:done="0"/>
-  <w15:commentEx w15:paraId="187F8F5D" w15:done="0"/>
+  <w15:commentEx w15:paraId="187F8F5D" w15:done="1"/>
+  <w15:commentEx w15:paraId="4575D732" w15:done="0"/>
   <w15:commentEx w15:paraId="70AB9E47" w15:done="0"/>
   <w15:commentEx w15:paraId="02E3EC2E" w15:done="0"/>
   <w15:commentEx w15:paraId="7CE840DA" w15:done="0"/>
-  <w15:commentEx w15:paraId="750CE87A" w15:done="0"/>
+  <w15:commentEx w15:paraId="750CE87A" w15:done="1"/>
   <w15:commentEx w15:paraId="0B3F75DA" w15:done="0"/>
   <w15:commentEx w15:paraId="1C98E478" w15:done="0"/>
   <w15:commentEx w15:paraId="308192E1" w15:done="0"/>
@@ -27613,6 +27734,7 @@
   <w16cex:commentExtensible w16cex:durableId="257426E7" w16cex:dateUtc="2015-02-25T14:27:00Z"/>
   <w16cex:commentExtensible w16cex:durableId="257426E8" w16cex:dateUtc="2015-02-24T14:50:00Z"/>
   <w16cex:commentExtensible w16cex:durableId="257426E9" w16cex:dateUtc="2015-02-25T14:28:00Z"/>
+  <w16cex:commentExtensible w16cex:durableId="25BF9BCA" w16cex:dateUtc="2022-02-22T22:28:00Z"/>
   <w16cex:commentExtensible w16cex:durableId="257426EA" w16cex:dateUtc="2015-02-25T14:29:00Z"/>
   <w16cex:commentExtensible w16cex:durableId="257426EB" w16cex:dateUtc="2015-02-11T14:34:00Z"/>
   <w16cex:commentExtensible w16cex:durableId="257426EC" w16cex:dateUtc="2015-02-11T14:34:00Z"/>
@@ -27646,6 +27768,7 @@
   <w16cid:commentId w16cid:paraId="7D4561BF" w16cid:durableId="257426E7"/>
   <w16cid:commentId w16cid:paraId="69C3D2EC" w16cid:durableId="257426E8"/>
   <w16cid:commentId w16cid:paraId="187F8F5D" w16cid:durableId="257426E9"/>
+  <w16cid:commentId w16cid:paraId="4575D732" w16cid:durableId="25BF9BCA"/>
   <w16cid:commentId w16cid:paraId="70AB9E47" w16cid:durableId="257426EA"/>
   <w16cid:commentId w16cid:paraId="02E3EC2E" w16cid:durableId="257426EB"/>
   <w16cid:commentId w16cid:paraId="7CE840DA" w16cid:durableId="257426EC"/>
@@ -28917,6 +29040,14 @@
     <w:abstractNumId w:val="1"/>
   </w:num>
 </w:numbering>
+</file>
+
+<file path=word/people.xml><?xml version="1.0" encoding="utf-8"?>
+<w15:people xmlns:wpc="http://schemas.microsoft.com/office/word/2010/wordprocessingCanvas" xmlns:cx="http://schemas.microsoft.com/office/drawing/2014/chartex" xmlns:cx1="http://schemas.microsoft.com/office/drawing/2015/9/8/chartex" xmlns:cx2="http://schemas.microsoft.com/office/drawing/2015/10/21/chartex" xmlns:cx3="http://schemas.microsoft.com/office/drawing/2016/5/9/chartex" xmlns:cx4="http://schemas.microsoft.com/office/drawing/2016/5/10/chartex" xmlns:cx5="http://schemas.microsoft.com/office/drawing/2016/5/11/chartex" xmlns:cx6="http://schemas.microsoft.com/office/drawing/2016/5/12/chartex" xmlns:cx7="http://schemas.microsoft.com/office/drawing/2016/5/13/chartex" xmlns:cx8="http://schemas.microsoft.com/office/drawing/2016/5/14/chartex" xmlns:mc="http://schemas.openxmlformats.org/markup-compatibility/2006" xmlns:aink="http://schemas.microsoft.com/office/drawing/2016/ink" xmlns:am3d="http://schemas.microsoft.com/office/drawing/2017/model3d" xmlns:o="urn:schemas-microsoft-com:office:office" xmlns:r="http://schemas.openxmlformats.org/officeDocument/2006/relationships" xmlns:m="http://schemas.openxmlformats.org/officeDocument/2006/math" xmlns:v="urn:schemas-microsoft-com:vml" xmlns:wp14="http://schemas.microsoft.com/office/word/2010/wordprocessingDrawing" xmlns:wp="http://schemas.openxmlformats.org/drawingml/2006/wordprocessingDrawing" xmlns:w10="urn:schemas-microsoft-com:office:word" xmlns:w="http://schemas.openxmlformats.org/wordprocessingml/2006/main" xmlns:w14="http://schemas.microsoft.com/office/word/2010/wordml" xmlns:w15="http://schemas.microsoft.com/office/word/2012/wordml" xmlns:w16cex="http://schemas.microsoft.com/office/word/2018/wordml/cex" xmlns:w16cid="http://schemas.microsoft.com/office/word/2016/wordml/cid" xmlns:w16="http://schemas.microsoft.com/office/word/2018/wordml" xmlns:w16sdtdh="http://schemas.microsoft.com/office/word/2020/wordml/sdtdatahash" xmlns:w16se="http://schemas.microsoft.com/office/word/2015/wordml/symex" xmlns:wpg="http://schemas.microsoft.com/office/word/2010/wordprocessingGroup" xmlns:wpi="http://schemas.microsoft.com/office/word/2010/wordprocessingInk" xmlns:wne="http://schemas.microsoft.com/office/word/2006/wordml" xmlns:wps="http://schemas.microsoft.com/office/word/2010/wordprocessingShape" mc:Ignorable="w14 w15 w16se w16cid w16 w16cex w16sdtdh wp14">
+  <w15:person w15:author="Samuel Walker Flake">
+    <w15:presenceInfo w15:providerId="AD" w15:userId="S::swflake@ncsu.edu::0a1d077e-f4e1-4b03-899a-3e9608db1e56"/>
+  </w15:person>
+</w15:people>
 </file>
 
 <file path=word/styles.xml><?xml version="1.0" encoding="utf-8"?>
@@ -29042,6 +29173,7 @@
     <w:lsdException w:name="HTML Sample" w:semiHidden="1" w:unhideWhenUsed="1"/>
     <w:lsdException w:name="HTML Typewriter" w:semiHidden="1" w:unhideWhenUsed="1"/>
     <w:lsdException w:name="HTML Variable" w:semiHidden="1" w:unhideWhenUsed="1"/>
+    <w:lsdException w:name="Normal Table" w:semiHidden="1" w:unhideWhenUsed="1"/>
     <w:lsdException w:name="annotation subject" w:semiHidden="1" w:unhideWhenUsed="1"/>
     <w:lsdException w:name="No List" w:semiHidden="1" w:unhideWhenUsed="1"/>
     <w:lsdException w:name="Outline List 1" w:semiHidden="1" w:unhideWhenUsed="1"/>
@@ -29084,8 +29216,11 @@
     <w:lsdException w:name="Table Contemporary" w:semiHidden="1" w:unhideWhenUsed="1"/>
     <w:lsdException w:name="Table Elegant" w:semiHidden="1" w:unhideWhenUsed="1"/>
     <w:lsdException w:name="Table Professional" w:semiHidden="1" w:unhideWhenUsed="1"/>
+    <w:lsdException w:name="Table Subtle 1" w:semiHidden="1" w:unhideWhenUsed="1"/>
     <w:lsdException w:name="Table Subtle 2" w:semiHidden="1" w:unhideWhenUsed="1"/>
     <w:lsdException w:name="Table Web 1" w:semiHidden="1" w:unhideWhenUsed="1"/>
+    <w:lsdException w:name="Table Web 2" w:semiHidden="1" w:unhideWhenUsed="1"/>
+    <w:lsdException w:name="Table Web 3" w:semiHidden="1" w:unhideWhenUsed="1"/>
     <w:lsdException w:name="Balloon Text" w:semiHidden="1" w:unhideWhenUsed="1"/>
     <w:lsdException w:name="Table Grid" w:uiPriority="59"/>
     <w:lsdException w:name="Table Theme" w:semiHidden="1" w:unhideWhenUsed="1"/>

</xml_diff>